<commit_message>
add content management system
</commit_message>
<xml_diff>
--- a/linux/Content Management System.docx
+++ b/linux/Content Management System.docx
@@ -8,26 +8,17 @@
       </w:r>
     </w:p>
     <w:p>
-      <w:pPr>
-        <w:rPr>
-          <w:rFonts w:hint="eastAsia"/>
-        </w:rPr>
-      </w:pPr>
-      <w:proofErr w:type="spellStart"/>
       <w:r>
         <w:rPr>
           <w:rFonts w:hint="eastAsia"/>
         </w:rPr>
         <w:t>MediaWiki</w:t>
       </w:r>
-      <w:proofErr w:type="spellEnd"/>
-    </w:p>
-    <w:p>
-      <w:proofErr w:type="gramStart"/>
+    </w:p>
+    <w:p>
       <w:r>
         <w:t>install</w:t>
       </w:r>
-      <w:proofErr w:type="gramEnd"/>
     </w:p>
     <w:p>
       <w:r>
@@ -51,305 +42,700 @@
     </w:p>
     <w:p/>
     <w:p>
-      <w:r>
-        <w:t>https://www.mediawiki.org/wiki/Manual:Running_MediaWiki_on_Ubuntu</w:t>
-      </w:r>
-    </w:p>
-    <w:p>
-      <w:proofErr w:type="spellStart"/>
-      <w:proofErr w:type="gramStart"/>
-      <w:r>
-        <w:t>sudo</w:t>
-      </w:r>
-      <w:proofErr w:type="spellEnd"/>
-      <w:proofErr w:type="gramEnd"/>
-      <w:r>
-        <w:t xml:space="preserve"> apt-get update</w:t>
-      </w:r>
-    </w:p>
-    <w:p>
-      <w:proofErr w:type="spellStart"/>
-      <w:proofErr w:type="gramStart"/>
-      <w:r>
-        <w:t>sudo</w:t>
-      </w:r>
-      <w:proofErr w:type="spellEnd"/>
-      <w:proofErr w:type="gramEnd"/>
-      <w:r>
-        <w:t xml:space="preserve"> apt-get upgrade</w:t>
+      <w:hyperlink r:id="rId4" w:history="1">
+        <w:r>
+          <w:rPr>
+            <w:rStyle w:val="Hyperlink"/>
+          </w:rPr>
+          <w:t>https://www.mediawiki.org/wiki/Manual:Running_MediaWiki_on_Ubuntu</w:t>
+        </w:r>
+      </w:hyperlink>
+      <w:r>
+        <w:rPr>
+          <w:rFonts w:hint="eastAsia"/>
+        </w:rPr>
+        <w:t xml:space="preserve"> </w:t>
+      </w:r>
+    </w:p>
+    <w:p>
+      <w:r>
+        <w:t>sudo apt-get update</w:t>
+      </w:r>
+    </w:p>
+    <w:p>
+      <w:r>
+        <w:rPr>
+          <w:rFonts w:hint="eastAsia"/>
+        </w:rPr>
+        <w:t>//</w:t>
+      </w:r>
+      <w:r>
+        <w:t>sudo apt-get upgrade</w:t>
       </w:r>
     </w:p>
     <w:p/>
     <w:p>
-      <w:proofErr w:type="spellStart"/>
-      <w:proofErr w:type="gramStart"/>
-      <w:r>
-        <w:t>sudo</w:t>
-      </w:r>
-      <w:proofErr w:type="spellEnd"/>
-      <w:proofErr w:type="gramEnd"/>
-      <w:r>
-        <w:t xml:space="preserve"> apt-get install python-software-properties</w:t>
-      </w:r>
-    </w:p>
-    <w:p>
-      <w:proofErr w:type="spellStart"/>
-      <w:proofErr w:type="gramStart"/>
-      <w:r>
-        <w:t>sudo</w:t>
-      </w:r>
-      <w:proofErr w:type="spellEnd"/>
-      <w:proofErr w:type="gramEnd"/>
-      <w:r>
-        <w:t xml:space="preserve"> LC_ALL=C.UTF-8 add-apt-repository </w:t>
-      </w:r>
-      <w:proofErr w:type="spellStart"/>
-      <w:r>
-        <w:t>ppa:ondrej</w:t>
-      </w:r>
-      <w:proofErr w:type="spellEnd"/>
-      <w:r>
-        <w:t>/</w:t>
-      </w:r>
-      <w:proofErr w:type="spellStart"/>
-      <w:r>
-        <w:t>php</w:t>
-      </w:r>
-      <w:proofErr w:type="spellEnd"/>
-    </w:p>
-    <w:p>
-      <w:proofErr w:type="spellStart"/>
-      <w:proofErr w:type="gramStart"/>
-      <w:r>
-        <w:t>sudo</w:t>
-      </w:r>
-      <w:proofErr w:type="spellEnd"/>
-      <w:proofErr w:type="gramEnd"/>
-      <w:r>
-        <w:t xml:space="preserve"> apt-get update</w:t>
+      <w:r>
+        <w:t>sudo apt-get install python-software-properties</w:t>
+      </w:r>
+    </w:p>
+    <w:p>
+      <w:r>
+        <w:t xml:space="preserve">sudo </w:t>
+      </w:r>
+      <w:r>
+        <w:t xml:space="preserve">-E </w:t>
+      </w:r>
+      <w:r>
+        <w:t>LC_ALL=C.UTF-8 add-apt-repository ppa:ondrej/php</w:t>
+      </w:r>
+    </w:p>
+    <w:p>
+      <w:r>
+        <w:t>sudo apt-get update</w:t>
       </w:r>
     </w:p>
     <w:p/>
     <w:p>
-      <w:proofErr w:type="spellStart"/>
-      <w:proofErr w:type="gramStart"/>
-      <w:r>
-        <w:t>sudo</w:t>
-      </w:r>
-      <w:proofErr w:type="spellEnd"/>
-      <w:proofErr w:type="gramEnd"/>
-      <w:r>
-        <w:t xml:space="preserve"> apt-get install apache2 </w:t>
-      </w:r>
-      <w:proofErr w:type="spellStart"/>
-      <w:r>
+      <w:r>
+        <w:t>sudo apt-get install apache2 mysql-server php7.0 php7.0-mysql libapache2-mod-php7.0 php7.0-xml</w:t>
+      </w:r>
+    </w:p>
+    <w:p>
+      <w:pPr>
+        <w:rPr>
+          <w:rFonts w:hint="eastAsia"/>
+        </w:rPr>
+      </w:pPr>
+      <w:r>
+        <w:rPr>
+          <w:rFonts w:hint="eastAsia"/>
+        </w:rPr>
+        <w:t>安装期间</w:t>
+      </w:r>
+      <w:r>
+        <w:t>需要设置</w:t>
+      </w:r>
+      <w:r>
+        <w:rPr>
+          <w:rFonts w:hint="eastAsia"/>
+        </w:rPr>
         <w:t>mysql</w:t>
       </w:r>
-      <w:proofErr w:type="spellEnd"/>
-      <w:r>
-        <w:t>-server php7.0 php7.0-mysql libapache2-mod-php7.0 php7.0-xml</w:t>
+      <w:r>
+        <w:rPr>
+          <w:rFonts w:hint="eastAsia"/>
+        </w:rPr>
+        <w:t>，用户</w:t>
+      </w:r>
+      <w:r>
+        <w:t>名</w:t>
+      </w:r>
+      <w:r>
+        <w:t xml:space="preserve">:root, </w:t>
+      </w:r>
+      <w:r>
+        <w:rPr>
+          <w:rFonts w:hint="eastAsia"/>
+        </w:rPr>
+        <w:t>密码：</w:t>
+      </w:r>
+      <w:r>
+        <w:rPr>
+          <w:rFonts w:hint="eastAsia"/>
+        </w:rPr>
+        <w:t>q</w:t>
+      </w:r>
+    </w:p>
+    <w:p>
+      <w:r>
+        <w:rPr>
+          <w:rFonts w:hint="eastAsia"/>
+        </w:rPr>
+        <w:t>若</w:t>
+      </w:r>
+      <w:r>
+        <w:rPr>
+          <w:rFonts w:hint="eastAsia"/>
+        </w:rPr>
+        <w:t>apache2</w:t>
+      </w:r>
+      <w:r>
+        <w:rPr>
+          <w:rFonts w:hint="eastAsia"/>
+        </w:rPr>
+        <w:t>无</w:t>
+      </w:r>
+      <w:r>
+        <w:t>法启动</w:t>
+      </w:r>
+      <w:r>
+        <w:rPr>
+          <w:rFonts w:hint="eastAsia"/>
+        </w:rPr>
+        <w:t>，</w:t>
+      </w:r>
+      <w:r>
+        <w:rPr>
+          <w:rFonts w:hint="eastAsia"/>
+        </w:rPr>
+        <w:t>$nmap localhost</w:t>
+      </w:r>
+      <w:r>
+        <w:rPr>
+          <w:rFonts w:hint="eastAsia"/>
+        </w:rPr>
+        <w:t>查看</w:t>
+      </w:r>
+      <w:r>
+        <w:rPr>
+          <w:rFonts w:hint="eastAsia"/>
+        </w:rPr>
+        <w:t xml:space="preserve">http </w:t>
+      </w:r>
+      <w:r>
+        <w:t>80</w:t>
+      </w:r>
+      <w:r>
+        <w:rPr>
+          <w:rFonts w:hint="eastAsia"/>
+        </w:rPr>
+        <w:t>端口</w:t>
+      </w:r>
+      <w:r>
+        <w:t>是否打开</w:t>
+      </w:r>
+    </w:p>
+    <w:p>
+      <w:pPr>
+        <w:rPr>
+          <w:rFonts w:hint="eastAsia"/>
+        </w:rPr>
+      </w:pPr>
+      <w:r>
+        <w:rPr>
+          <w:rFonts w:hint="eastAsia"/>
+        </w:rPr>
+        <w:t>$sudo apt-get remove apache2</w:t>
+      </w:r>
+    </w:p>
+    <w:p>
+      <w:pPr>
+        <w:rPr>
+          <w:rFonts w:hint="eastAsia"/>
+        </w:rPr>
+      </w:pPr>
+      <w:r>
+        <w:t>$sudo apt-get install apache2</w:t>
+      </w:r>
+    </w:p>
+    <w:p>
+      <w:pPr>
+        <w:rPr>
+          <w:rFonts w:hint="eastAsia"/>
+        </w:rPr>
+      </w:pPr>
+    </w:p>
+    <w:p>
+      <w:r>
+        <w:t>Useful Packages</w:t>
+      </w:r>
+    </w:p>
+    <w:p>
+      <w:r>
+        <w:t>sudo apt-get install php-apc php5-intl imagemagick phpmyadmin vsftpd php5-cli</w:t>
       </w:r>
     </w:p>
     <w:p/>
     <w:p>
       <w:r>
-        <w:t>Useful Packages</w:t>
-      </w:r>
-    </w:p>
-    <w:p>
-      <w:proofErr w:type="spellStart"/>
-      <w:proofErr w:type="gramStart"/>
-      <w:r>
-        <w:t>sudo</w:t>
-      </w:r>
-      <w:proofErr w:type="spellEnd"/>
-      <w:proofErr w:type="gramEnd"/>
-      <w:r>
-        <w:t xml:space="preserve"> apt-get install </w:t>
-      </w:r>
-      <w:proofErr w:type="spellStart"/>
-      <w:r>
-        <w:t>php-apc</w:t>
-      </w:r>
-      <w:proofErr w:type="spellEnd"/>
-      <w:r>
-        <w:t xml:space="preserve"> php5-intl </w:t>
-      </w:r>
-      <w:proofErr w:type="spellStart"/>
-      <w:r>
-        <w:t>imagemagick</w:t>
-      </w:r>
-      <w:proofErr w:type="spellEnd"/>
-      <w:r>
-        <w:t xml:space="preserve"> </w:t>
-      </w:r>
-      <w:proofErr w:type="spellStart"/>
-      <w:r>
-        <w:t>phpmyadmin</w:t>
-      </w:r>
-      <w:proofErr w:type="spellEnd"/>
-      <w:r>
-        <w:t xml:space="preserve"> </w:t>
-      </w:r>
-      <w:proofErr w:type="spellStart"/>
-      <w:r>
-        <w:t>vsftpd</w:t>
-      </w:r>
-      <w:proofErr w:type="spellEnd"/>
-      <w:r>
-        <w:t xml:space="preserve"> php5-cli</w:t>
+        <w:t>cd Downloads</w:t>
+      </w:r>
+    </w:p>
+    <w:p>
+      <w:r>
+        <w:t>wget https://releases.wikimedia.org/mediawiki/1.27/mediawiki-1.27.0.tar.gz</w:t>
       </w:r>
     </w:p>
     <w:p/>
     <w:p>
-      <w:proofErr w:type="gramStart"/>
-      <w:r>
-        <w:t>cd</w:t>
-      </w:r>
-      <w:proofErr w:type="gramEnd"/>
-      <w:r>
-        <w:t xml:space="preserve"> Downloads</w:t>
-      </w:r>
+      <w:r>
+        <w:t>extract in your Web directory</w:t>
+      </w:r>
+    </w:p>
+    <w:p>
+      <w:r>
+        <w:t>Ubuntu 14+: /var/lib/mediawiki</w:t>
+      </w:r>
+    </w:p>
+    <w:p>
+      <w:r>
+        <w:t>tar -xvzf /pathtofile/mediawiki-*.tar.gz</w:t>
+      </w:r>
+    </w:p>
+    <w:p>
+      <w:r>
+        <w:t>sudo mkdir /var/lib/mediawiki</w:t>
+      </w:r>
+    </w:p>
+    <w:p>
+      <w:r>
+        <w:t>sudo mv mediawiki-*/* /var/lib/mediawiki</w:t>
+      </w:r>
+    </w:p>
+    <w:p/>
+    <w:p>
+      <w:r>
+        <w:t>Configure MySQL</w:t>
+      </w:r>
+    </w:p>
+    <w:p/>
+    <w:p/>
+    <w:p>
+      <w:pPr>
+        <w:rPr>
+          <w:rFonts w:hint="eastAsia"/>
+        </w:rPr>
+      </w:pPr>
+      <w:r>
+        <w:t>P</w:t>
+      </w:r>
+      <w:r>
+        <w:rPr>
+          <w:rFonts w:hint="eastAsia"/>
+        </w:rPr>
+        <w:t>HP</w:t>
+      </w:r>
+    </w:p>
+    <w:p>
+      <w:pPr>
+        <w:rPr>
+          <w:rFonts w:hint="eastAsia"/>
+        </w:rPr>
+      </w:pPr>
+      <w:r>
+        <w:rPr>
+          <w:rFonts w:hint="eastAsia"/>
+        </w:rPr>
+        <w:t xml:space="preserve">PHP </w:t>
+      </w:r>
+      <w:r>
+        <w:rPr>
+          <w:rFonts w:hint="eastAsia"/>
+        </w:rPr>
+        <w:t>是一种创建动态交互性站点的强有力的服务器端脚本语言。</w:t>
+      </w:r>
+    </w:p>
+    <w:p>
+      <w:r>
+        <w:t>&lt;!DOCTYPE html&gt;</w:t>
+      </w:r>
+    </w:p>
+    <w:p>
+      <w:r>
+        <w:t>&lt;html&gt;</w:t>
+      </w:r>
+    </w:p>
+    <w:p>
+      <w:r>
+        <w:t>&lt;body&gt;</w:t>
+      </w:r>
+    </w:p>
+    <w:p/>
+    <w:p>
+      <w:r>
+        <w:lastRenderedPageBreak/>
+        <w:t>&lt;?php</w:t>
+      </w:r>
+    </w:p>
+    <w:p>
+      <w:r>
+        <w:t xml:space="preserve">    echo "hello world!"</w:t>
+      </w:r>
+    </w:p>
+    <w:p>
+      <w:r>
+        <w:t>?&gt;</w:t>
+      </w:r>
+    </w:p>
+    <w:p/>
+    <w:p>
+      <w:r>
+        <w:t>&lt;/body&gt;</w:t>
+      </w:r>
+    </w:p>
+    <w:p>
+      <w:pPr>
+        <w:rPr>
+          <w:rFonts w:hint="eastAsia"/>
+        </w:rPr>
+      </w:pPr>
+      <w:r>
+        <w:t>&lt;/html&gt;</w:t>
+      </w:r>
+    </w:p>
+    <w:p>
+      <w:r>
+        <w:t>$php helloworld.php</w:t>
+      </w:r>
+      <w:r>
+        <w:tab/>
+      </w:r>
+      <w:r>
+        <w:tab/>
+      </w:r>
+      <w:r>
+        <w:rPr>
+          <w:rFonts w:hint="eastAsia"/>
+        </w:rPr>
+        <w:t>执行</w:t>
+      </w:r>
+      <w:r>
+        <w:rPr>
+          <w:rFonts w:hint="eastAsia"/>
+        </w:rPr>
+        <w:t xml:space="preserve">&lt;?php </w:t>
+      </w:r>
+      <w:r>
+        <w:t>…?&gt;</w:t>
+      </w:r>
+      <w:r>
+        <w:rPr>
+          <w:rFonts w:hint="eastAsia"/>
+        </w:rPr>
+        <w:t>里</w:t>
+      </w:r>
+      <w:r>
+        <w:t>的命令</w:t>
+      </w:r>
+    </w:p>
+    <w:p/>
+    <w:p>
+      <w:r>
+        <w:rPr>
+          <w:rFonts w:hint="eastAsia"/>
+        </w:rPr>
+        <w:t>启动</w:t>
+      </w:r>
+      <w:r>
+        <w:rPr>
+          <w:rFonts w:hint="eastAsia"/>
+        </w:rPr>
+        <w:t>apache2</w:t>
+      </w:r>
+      <w:r>
+        <w:rPr>
+          <w:rFonts w:hint="eastAsia"/>
+        </w:rPr>
+        <w:t>服务</w:t>
+      </w:r>
+    </w:p>
+    <w:p>
+      <w:pPr>
+        <w:rPr>
+          <w:rFonts w:hint="eastAsia"/>
+        </w:rPr>
+      </w:pPr>
+      <w:r>
+        <w:rPr>
+          <w:rFonts w:hint="eastAsia"/>
+        </w:rPr>
+        <w:t>$sudo service apache2 restart</w:t>
+      </w:r>
+    </w:p>
+    <w:p>
+      <w:r>
+        <w:rPr>
+          <w:rFonts w:hint="eastAsia"/>
+        </w:rPr>
+        <w:t>将</w:t>
+      </w:r>
+      <w:r>
+        <w:rPr>
+          <w:rFonts w:hint="eastAsia"/>
+        </w:rPr>
+        <w:t>helloworld.php</w:t>
+      </w:r>
+      <w:r>
+        <w:rPr>
+          <w:rFonts w:hint="eastAsia"/>
+        </w:rPr>
+        <w:t>文件</w:t>
+      </w:r>
+      <w:r>
+        <w:t>放到</w:t>
+      </w:r>
+      <w:r>
+        <w:rPr>
+          <w:rFonts w:hint="eastAsia"/>
+        </w:rPr>
+        <w:t>apache2</w:t>
+      </w:r>
+      <w:r>
+        <w:rPr>
+          <w:rFonts w:hint="eastAsia"/>
+        </w:rPr>
+        <w:t>网站</w:t>
+      </w:r>
+      <w:r>
+        <w:t>根目录下，</w:t>
+      </w:r>
+      <w:r>
+        <w:rPr>
+          <w:rFonts w:hint="eastAsia"/>
+        </w:rPr>
+        <w:t>即</w:t>
+      </w:r>
+      <w:r>
+        <w:t>/var/www/html/</w:t>
+      </w:r>
+    </w:p>
+    <w:p>
+      <w:r>
+        <w:t>$curl localhost/helloworld.php</w:t>
+      </w:r>
+    </w:p>
+    <w:p/>
+    <w:p>
+      <w:r>
+        <w:rPr>
+          <w:rFonts w:hint="eastAsia"/>
+        </w:rPr>
+        <w:t>或</w:t>
+      </w:r>
+      <w:r>
+        <w:t>在</w:t>
+      </w:r>
+      <w:r>
+        <w:rPr>
+          <w:rFonts w:hint="eastAsia"/>
+        </w:rPr>
+        <w:t>连网</w:t>
+      </w:r>
+      <w:r>
+        <w:t>机器浏览器</w:t>
+      </w:r>
+    </w:p>
+    <w:p>
+      <w:r>
+        <w:t>ip/helloworld.php</w:t>
+      </w:r>
+    </w:p>
+    <w:p>
+      <w:pPr>
+        <w:rPr>
+          <w:rFonts w:hint="eastAsia"/>
+        </w:rPr>
+      </w:pPr>
       <w:bookmarkStart w:id="0" w:name="_GoBack"/>
       <w:bookmarkEnd w:id="0"/>
     </w:p>
     <w:p>
-      <w:proofErr w:type="spellStart"/>
-      <w:proofErr w:type="gramStart"/>
-      <w:r>
-        <w:t>wget</w:t>
-      </w:r>
-      <w:proofErr w:type="spellEnd"/>
-      <w:proofErr w:type="gramEnd"/>
-      <w:r>
-        <w:t xml:space="preserve"> https://releases.wikimedia.org/mediawiki/1.27/mediawiki-1.27.0.tar.gz</w:t>
+      <w:pPr>
+        <w:rPr>
+          <w:rFonts w:hint="eastAsia"/>
+        </w:rPr>
+      </w:pPr>
+    </w:p>
+    <w:p>
+      <w:pPr>
+        <w:rPr>
+          <w:rFonts w:hint="eastAsia"/>
+        </w:rPr>
+      </w:pPr>
+      <w:r>
+        <w:rPr>
+          <w:rFonts w:hint="eastAsia"/>
+        </w:rPr>
+        <w:t xml:space="preserve">PHP </w:t>
+      </w:r>
+      <w:r>
+        <w:rPr>
+          <w:rFonts w:hint="eastAsia"/>
+        </w:rPr>
+        <w:t>变量作用域</w:t>
+      </w:r>
+    </w:p>
+    <w:p>
+      <w:pPr>
+        <w:rPr>
+          <w:rFonts w:hint="eastAsia"/>
+        </w:rPr>
+      </w:pPr>
+      <w:r>
+        <w:rPr>
+          <w:rFonts w:hint="eastAsia"/>
+        </w:rPr>
+        <w:t>local</w:t>
+      </w:r>
+      <w:r>
+        <w:rPr>
+          <w:rFonts w:hint="eastAsia"/>
+        </w:rPr>
+        <w:t>（局部）函数内部声明的变量</w:t>
+      </w:r>
+    </w:p>
+    <w:p>
+      <w:pPr>
+        <w:rPr>
+          <w:rFonts w:hint="eastAsia"/>
+        </w:rPr>
+      </w:pPr>
+      <w:r>
+        <w:rPr>
+          <w:rFonts w:hint="eastAsia"/>
+        </w:rPr>
+        <w:t>global</w:t>
+      </w:r>
+      <w:r>
+        <w:rPr>
+          <w:rFonts w:hint="eastAsia"/>
+        </w:rPr>
+        <w:t>（全局）函数之外声明的变量</w:t>
+      </w:r>
+    </w:p>
+    <w:p>
+      <w:r>
+        <w:t>&lt;?php</w:t>
+      </w:r>
+    </w:p>
+    <w:p>
+      <w:r>
+        <w:tab/>
+        <w:t>$x=5;</w:t>
+      </w:r>
+    </w:p>
+    <w:p>
+      <w:r>
+        <w:tab/>
+        <w:t>$y=10;</w:t>
       </w:r>
     </w:p>
     <w:p/>
     <w:p>
-      <w:proofErr w:type="gramStart"/>
-      <w:r>
-        <w:t>extract</w:t>
-      </w:r>
-      <w:proofErr w:type="gramEnd"/>
-      <w:r>
-        <w:t xml:space="preserve"> in your Web directory</w:t>
-      </w:r>
-    </w:p>
-    <w:p>
-      <w:r>
-        <w:t>Ubuntu 14+: /</w:t>
-      </w:r>
-      <w:proofErr w:type="spellStart"/>
-      <w:r>
-        <w:t>var</w:t>
-      </w:r>
-      <w:proofErr w:type="spellEnd"/>
-      <w:r>
-        <w:t>/lib/</w:t>
-      </w:r>
-      <w:proofErr w:type="spellStart"/>
-      <w:r>
-        <w:t>mediawiki</w:t>
-      </w:r>
-      <w:proofErr w:type="spellEnd"/>
-    </w:p>
-    <w:p>
-      <w:proofErr w:type="gramStart"/>
-      <w:r>
-        <w:t>tar</w:t>
-      </w:r>
-      <w:proofErr w:type="gramEnd"/>
-      <w:r>
-        <w:t xml:space="preserve"> -</w:t>
-      </w:r>
-      <w:proofErr w:type="spellStart"/>
-      <w:r>
-        <w:t>xvzf</w:t>
-      </w:r>
-      <w:proofErr w:type="spellEnd"/>
-      <w:r>
-        <w:t xml:space="preserve"> /</w:t>
-      </w:r>
-      <w:proofErr w:type="spellStart"/>
-      <w:r>
-        <w:t>pathtofile</w:t>
-      </w:r>
-      <w:proofErr w:type="spellEnd"/>
-      <w:r>
-        <w:t>/mediawiki-*.tar.gz</w:t>
-      </w:r>
-    </w:p>
-    <w:p>
-      <w:proofErr w:type="spellStart"/>
-      <w:proofErr w:type="gramStart"/>
-      <w:r>
-        <w:t>sudo</w:t>
-      </w:r>
-      <w:proofErr w:type="spellEnd"/>
-      <w:proofErr w:type="gramEnd"/>
-      <w:r>
-        <w:t xml:space="preserve"> </w:t>
-      </w:r>
-      <w:proofErr w:type="spellStart"/>
-      <w:r>
-        <w:t>mkdir</w:t>
-      </w:r>
-      <w:proofErr w:type="spellEnd"/>
-      <w:r>
-        <w:t xml:space="preserve"> /</w:t>
-      </w:r>
-      <w:proofErr w:type="spellStart"/>
-      <w:r>
-        <w:t>var</w:t>
-      </w:r>
-      <w:proofErr w:type="spellEnd"/>
-      <w:r>
-        <w:t>/lib/</w:t>
-      </w:r>
-      <w:proofErr w:type="spellStart"/>
-      <w:r>
-        <w:t>mediawiki</w:t>
-      </w:r>
-      <w:proofErr w:type="spellEnd"/>
-    </w:p>
-    <w:p>
-      <w:proofErr w:type="spellStart"/>
-      <w:proofErr w:type="gramStart"/>
-      <w:r>
-        <w:t>sudo</w:t>
-      </w:r>
-      <w:proofErr w:type="spellEnd"/>
-      <w:proofErr w:type="gramEnd"/>
-      <w:r>
-        <w:t xml:space="preserve"> mv </w:t>
-      </w:r>
-      <w:proofErr w:type="spellStart"/>
-      <w:r>
-        <w:t>mediawiki</w:t>
-      </w:r>
-      <w:proofErr w:type="spellEnd"/>
-      <w:r>
-        <w:t>-*/* /</w:t>
-      </w:r>
-      <w:proofErr w:type="spellStart"/>
-      <w:r>
-        <w:t>var</w:t>
-      </w:r>
-      <w:proofErr w:type="spellEnd"/>
-      <w:r>
-        <w:t>/lib/</w:t>
-      </w:r>
-      <w:proofErr w:type="spellStart"/>
-      <w:r>
-        <w:t>mediawiki</w:t>
-      </w:r>
-      <w:proofErr w:type="spellEnd"/>
+      <w:r>
+        <w:tab/>
+        <w:t>function myTest() {</w:t>
+      </w:r>
+    </w:p>
+    <w:p>
+      <w:r>
+        <w:t xml:space="preserve">  </w:t>
+      </w:r>
+      <w:r>
+        <w:tab/>
+      </w:r>
+      <w:r>
+        <w:tab/>
+        <w:t>$GLOBALS['y']=$GLOBALS['x']+$GLOBALS['y'];</w:t>
+      </w:r>
+    </w:p>
+    <w:p>
+      <w:r>
+        <w:tab/>
+        <w:t xml:space="preserve">} </w:t>
+      </w:r>
     </w:p>
     <w:p/>
     <w:p>
       <w:r>
-        <w:t>Configure MySQL</w:t>
+        <w:tab/>
+        <w:t>myTest();</w:t>
+      </w:r>
+    </w:p>
+    <w:p>
+      <w:pPr>
+        <w:rPr>
+          <w:rFonts w:hint="eastAsia"/>
+        </w:rPr>
+      </w:pPr>
+      <w:r>
+        <w:rPr>
+          <w:rFonts w:hint="eastAsia"/>
+        </w:rPr>
+        <w:tab/>
+        <w:t xml:space="preserve">echo $y; // </w:t>
+      </w:r>
+      <w:r>
+        <w:rPr>
+          <w:rFonts w:hint="eastAsia"/>
+        </w:rPr>
+        <w:t>输出</w:t>
+      </w:r>
+      <w:r>
+        <w:rPr>
+          <w:rFonts w:hint="eastAsia"/>
+        </w:rPr>
+        <w:t xml:space="preserve"> 15</w:t>
+      </w:r>
+    </w:p>
+    <w:p>
+      <w:r>
+        <w:t>?&gt;</w:t>
+      </w:r>
+    </w:p>
+    <w:p>
+      <w:pPr>
+        <w:rPr>
+          <w:rFonts w:hint="eastAsia"/>
+        </w:rPr>
+      </w:pPr>
+      <w:r>
+        <w:rPr>
+          <w:rFonts w:hint="eastAsia"/>
+        </w:rPr>
+        <w:t>static</w:t>
+      </w:r>
+      <w:r>
+        <w:rPr>
+          <w:rFonts w:hint="eastAsia"/>
+        </w:rPr>
+        <w:t>（静态）</w:t>
+      </w:r>
+      <w:r>
+        <w:rPr>
+          <w:rFonts w:hint="eastAsia"/>
+        </w:rPr>
+        <w:tab/>
+      </w:r>
+      <w:r>
+        <w:rPr>
+          <w:rFonts w:hint="eastAsia"/>
+        </w:rPr>
+        <w:t>同</w:t>
+      </w:r>
+      <w:r>
+        <w:rPr>
+          <w:rFonts w:hint="eastAsia"/>
+        </w:rPr>
+        <w:t>C</w:t>
+      </w:r>
+      <w:r>
+        <w:rPr>
+          <w:rFonts w:hint="eastAsia"/>
+        </w:rPr>
+        <w:t>语言</w:t>
+      </w:r>
+    </w:p>
+    <w:p>
+      <w:pPr>
+        <w:rPr>
+          <w:rFonts w:hint="eastAsia"/>
+        </w:rPr>
+      </w:pPr>
+      <w:r>
+        <w:rPr>
+          <w:rFonts w:hint="eastAsia"/>
+        </w:rPr>
+        <w:t>每当函数被调用时，这个变量所存储的信息都是函数最后一次被调用时所包含的信息。</w:t>
+      </w:r>
+    </w:p>
+    <w:p>
+      <w:r>
+        <w:rPr>
+          <w:rFonts w:hint="eastAsia"/>
+        </w:rPr>
+        <w:t>注释：该变量仍然是函数的局部变量</w:t>
       </w:r>
     </w:p>
     <w:sectPr>
@@ -784,6 +1170,17 @@
     <w:semiHidden/>
     <w:unhideWhenUsed/>
   </w:style>
+  <w:style w:type="character" w:styleId="Hyperlink">
+    <w:name w:val="Hyperlink"/>
+    <w:basedOn w:val="DefaultParagraphFont"/>
+    <w:uiPriority w:val="99"/>
+    <w:unhideWhenUsed/>
+    <w:rsid w:val="00E76F09"/>
+    <w:rPr>
+      <w:color w:val="0563C1" w:themeColor="hyperlink"/>
+      <w:u w:val="single"/>
+    </w:rPr>
+  </w:style>
 </w:styles>
 </file>
 

</xml_diff>